<commit_message>
add tasks for l1
</commit_message>
<xml_diff>
--- a/06.docx
+++ b/06.docx
@@ -5,25 +5,39 @@
     <w:p>
       <w:pPr>
         <w:pStyle w:val="1"/>
+        <w:spacing w:before="0" w:beforeAutospacing="0"/>
         <w:jc w:val="right"/>
-      </w:pPr>
-      <w:r>
+        <w:rPr>
+          <w:sz w:val="16"/>
+          <w:szCs w:val="16"/>
+        </w:rPr>
+      </w:pPr>
+      <w:r>
+        <w:rPr>
+          <w:sz w:val="16"/>
+          <w:szCs w:val="16"/>
+        </w:rPr>
         <w:t>Регент Анастасія КБ-221</w:t>
       </w:r>
     </w:p>
     <w:p>
       <w:pPr>
         <w:pStyle w:val="1"/>
+        <w:spacing w:before="0" w:beforeAutospacing="0"/>
         <w:jc w:val="center"/>
         <w:rPr>
           <w:b/>
           <w:bCs/>
+          <w:sz w:val="32"/>
+          <w:szCs w:val="32"/>
         </w:rPr>
       </w:pPr>
       <w:r>
         <w:rPr>
           <w:b/>
           <w:bCs/>
+          <w:sz w:val="32"/>
+          <w:szCs w:val="32"/>
         </w:rPr>
         <w:t xml:space="preserve">Звіт про виконання практичних завдань до лекцій з курсу Технології програмування на мові </w:t>
       </w:r>
@@ -32,6 +46,8 @@
         <w:rPr>
           <w:b/>
           <w:bCs/>
+          <w:sz w:val="32"/>
+          <w:szCs w:val="32"/>
         </w:rPr>
         <w:t>Python</w:t>
       </w:r>
@@ -40,523 +56,717 @@
     <w:p>
       <w:pPr>
         <w:pStyle w:val="1"/>
+        <w:spacing w:before="0" w:beforeAutospacing="0"/>
         <w:jc w:val="center"/>
-      </w:pPr>
-      <w:r>
-        <w:t>Звіт до Теми №</w:t>
-      </w:r>
-      <w:r>
-        <w:t>6</w:t>
+        <w:rPr>
+          <w:sz w:val="32"/>
+          <w:szCs w:val="32"/>
+        </w:rPr>
+      </w:pPr>
+      <w:r>
+        <w:rPr>
+          <w:sz w:val="32"/>
+          <w:szCs w:val="32"/>
+        </w:rPr>
+        <w:t>Звіт до Теми №6</w:t>
       </w:r>
     </w:p>
     <w:p>
       <w:pPr>
         <w:pStyle w:val="1"/>
+        <w:spacing w:before="0" w:beforeAutospacing="0"/>
         <w:jc w:val="center"/>
-      </w:pPr>
-      <w:r>
+        <w:rPr>
+          <w:sz w:val="32"/>
+          <w:szCs w:val="32"/>
+        </w:rPr>
+      </w:pPr>
+      <w:r>
+        <w:rPr>
+          <w:sz w:val="32"/>
+          <w:szCs w:val="32"/>
+        </w:rPr>
         <w:t xml:space="preserve">Хід виконання завдання в VS </w:t>
       </w:r>
       <w:proofErr w:type="spellStart"/>
       <w:r>
+        <w:rPr>
+          <w:sz w:val="32"/>
+          <w:szCs w:val="32"/>
+        </w:rPr>
         <w:t>Code</w:t>
       </w:r>
       <w:proofErr w:type="spellEnd"/>
       <w:r>
+        <w:rPr>
+          <w:sz w:val="32"/>
+          <w:szCs w:val="32"/>
+        </w:rPr>
         <w:t>:</w:t>
       </w:r>
     </w:p>
     <w:p>
       <w:pPr>
         <w:pStyle w:val="10"/>
-        <w:spacing w:line="252" w:lineRule="auto"/>
-      </w:pPr>
-      <w:r>
+        <w:numPr>
+          <w:ilvl w:val="0"/>
+          <w:numId w:val="4"/>
+        </w:numPr>
+        <w:spacing w:before="0" w:beforeAutospacing="0" w:line="252" w:lineRule="auto"/>
+        <w:rPr>
+          <w:sz w:val="28"/>
+          <w:szCs w:val="28"/>
+        </w:rPr>
+      </w:pPr>
+      <w:r>
+        <w:rPr>
+          <w:sz w:val="28"/>
+          <w:szCs w:val="28"/>
+        </w:rPr>
         <w:t xml:space="preserve">Запустила VS </w:t>
       </w:r>
       <w:proofErr w:type="spellStart"/>
       <w:r>
+        <w:rPr>
+          <w:sz w:val="28"/>
+          <w:szCs w:val="28"/>
+        </w:rPr>
         <w:t>Code</w:t>
       </w:r>
       <w:proofErr w:type="spellEnd"/>
       <w:r>
+        <w:rPr>
+          <w:sz w:val="28"/>
+          <w:szCs w:val="28"/>
+        </w:rPr>
         <w:t>;</w:t>
       </w:r>
     </w:p>
     <w:p>
       <w:pPr>
         <w:pStyle w:val="10"/>
-        <w:spacing w:line="252" w:lineRule="auto"/>
-      </w:pPr>
-      <w:r>
+        <w:numPr>
+          <w:ilvl w:val="0"/>
+          <w:numId w:val="4"/>
+        </w:numPr>
+        <w:spacing w:before="0" w:beforeAutospacing="0" w:line="252" w:lineRule="auto"/>
+        <w:rPr>
+          <w:sz w:val="28"/>
+          <w:szCs w:val="28"/>
+        </w:rPr>
+      </w:pPr>
+      <w:r>
+        <w:rPr>
+          <w:sz w:val="28"/>
+          <w:szCs w:val="28"/>
+        </w:rPr>
         <w:t>Перейшла у робочій каталог;</w:t>
       </w:r>
     </w:p>
     <w:p>
       <w:pPr>
         <w:pStyle w:val="10"/>
-        <w:spacing w:line="252" w:lineRule="auto"/>
-      </w:pPr>
-      <w:r>
-        <w:t>Створила новий каталог topic0</w:t>
-      </w:r>
-      <w:r>
-        <w:t>6</w:t>
-      </w:r>
-      <w:r>
-        <w:t xml:space="preserve"> та додала необхідну кількість файлів (</w:t>
-      </w:r>
-      <w:r>
-        <w:t>6</w:t>
-      </w:r>
-      <w:r>
-        <w:t>);</w:t>
+        <w:numPr>
+          <w:ilvl w:val="0"/>
+          <w:numId w:val="4"/>
+        </w:numPr>
+        <w:spacing w:before="0" w:beforeAutospacing="0" w:line="252" w:lineRule="auto"/>
+        <w:rPr>
+          <w:sz w:val="28"/>
+          <w:szCs w:val="28"/>
+        </w:rPr>
+      </w:pPr>
+      <w:r>
+        <w:rPr>
+          <w:sz w:val="28"/>
+          <w:szCs w:val="28"/>
+        </w:rPr>
+        <w:t>Створила новий каталог topic06 та додала необхідну кількість файлів (6);</w:t>
       </w:r>
     </w:p>
     <w:p>
       <w:pPr>
         <w:pStyle w:val="10"/>
-        <w:spacing w:line="252" w:lineRule="auto"/>
-      </w:pPr>
-      <w:r>
+        <w:numPr>
+          <w:ilvl w:val="0"/>
+          <w:numId w:val="4"/>
+        </w:numPr>
+        <w:spacing w:before="0" w:beforeAutospacing="0" w:line="252" w:lineRule="auto"/>
+        <w:rPr>
+          <w:sz w:val="28"/>
+          <w:szCs w:val="28"/>
+        </w:rPr>
+      </w:pPr>
+      <w:r>
+        <w:rPr>
+          <w:sz w:val="28"/>
+          <w:szCs w:val="28"/>
+        </w:rPr>
         <w:t xml:space="preserve">Перейшла в </w:t>
       </w:r>
       <w:proofErr w:type="spellStart"/>
       <w:r>
+        <w:rPr>
+          <w:sz w:val="28"/>
+          <w:szCs w:val="28"/>
+        </w:rPr>
         <w:t>git</w:t>
       </w:r>
       <w:proofErr w:type="spellEnd"/>
       <w:r>
+        <w:rPr>
+          <w:sz w:val="28"/>
+          <w:szCs w:val="28"/>
+        </w:rPr>
         <w:t xml:space="preserve"> термінал та перейшла в каталог;</w:t>
       </w:r>
     </w:p>
     <w:p>
       <w:pPr>
         <w:pStyle w:val="Normal1"/>
+        <w:numPr>
+          <w:ilvl w:val="0"/>
+          <w:numId w:val="4"/>
+        </w:numPr>
+        <w:spacing w:before="0" w:beforeAutospacing="0"/>
         <w:jc w:val="both"/>
-      </w:pPr>
-      <w:r>
+        <w:rPr>
+          <w:sz w:val="28"/>
+          <w:szCs w:val="28"/>
+        </w:rPr>
+      </w:pPr>
+      <w:r>
+        <w:rPr>
+          <w:sz w:val="28"/>
+          <w:szCs w:val="28"/>
+        </w:rPr>
         <w:t xml:space="preserve">Виконала команди: </w:t>
       </w:r>
       <w:proofErr w:type="spellStart"/>
       <w:r>
+        <w:rPr>
+          <w:sz w:val="28"/>
+          <w:szCs w:val="28"/>
+        </w:rPr>
         <w:t>git</w:t>
       </w:r>
       <w:proofErr w:type="spellEnd"/>
       <w:r>
+        <w:rPr>
+          <w:sz w:val="28"/>
+          <w:szCs w:val="28"/>
+        </w:rPr>
         <w:t xml:space="preserve"> </w:t>
       </w:r>
       <w:proofErr w:type="spellStart"/>
       <w:r>
+        <w:rPr>
+          <w:sz w:val="28"/>
+          <w:szCs w:val="28"/>
+        </w:rPr>
         <w:t>status</w:t>
       </w:r>
       <w:proofErr w:type="spellEnd"/>
       <w:r>
+        <w:rPr>
+          <w:sz w:val="28"/>
+          <w:szCs w:val="28"/>
+        </w:rPr>
         <w:t xml:space="preserve">, </w:t>
       </w:r>
       <w:proofErr w:type="spellStart"/>
       <w:r>
+        <w:rPr>
+          <w:sz w:val="28"/>
+          <w:szCs w:val="28"/>
+        </w:rPr>
         <w:t>git</w:t>
       </w:r>
       <w:proofErr w:type="spellEnd"/>
       <w:r>
+        <w:rPr>
+          <w:sz w:val="28"/>
+          <w:szCs w:val="28"/>
+        </w:rPr>
         <w:t xml:space="preserve"> </w:t>
       </w:r>
       <w:proofErr w:type="spellStart"/>
       <w:r>
+        <w:rPr>
+          <w:sz w:val="28"/>
+          <w:szCs w:val="28"/>
+        </w:rPr>
         <w:t>add</w:t>
       </w:r>
       <w:proofErr w:type="spellEnd"/>
       <w:r>
+        <w:rPr>
+          <w:sz w:val="28"/>
+          <w:szCs w:val="28"/>
+        </w:rPr>
         <w:t xml:space="preserve"> . &amp;&amp; </w:t>
       </w:r>
       <w:proofErr w:type="spellStart"/>
       <w:r>
+        <w:rPr>
+          <w:sz w:val="28"/>
+          <w:szCs w:val="28"/>
+        </w:rPr>
         <w:t>git</w:t>
       </w:r>
       <w:proofErr w:type="spellEnd"/>
       <w:r>
+        <w:rPr>
+          <w:sz w:val="28"/>
+          <w:szCs w:val="28"/>
+        </w:rPr>
         <w:t xml:space="preserve"> </w:t>
       </w:r>
       <w:proofErr w:type="spellStart"/>
       <w:r>
+        <w:rPr>
+          <w:sz w:val="28"/>
+          <w:szCs w:val="28"/>
+        </w:rPr>
         <w:t>status</w:t>
       </w:r>
       <w:proofErr w:type="spellEnd"/>
       <w:r>
+        <w:rPr>
+          <w:sz w:val="28"/>
+          <w:szCs w:val="28"/>
+        </w:rPr>
         <w:t xml:space="preserve">, </w:t>
       </w:r>
       <w:proofErr w:type="spellStart"/>
       <w:r>
+        <w:rPr>
+          <w:sz w:val="28"/>
+          <w:szCs w:val="28"/>
+        </w:rPr>
         <w:t>git</w:t>
       </w:r>
       <w:proofErr w:type="spellEnd"/>
       <w:r>
+        <w:rPr>
+          <w:sz w:val="28"/>
+          <w:szCs w:val="28"/>
+        </w:rPr>
         <w:t xml:space="preserve"> </w:t>
       </w:r>
       <w:proofErr w:type="spellStart"/>
       <w:r>
+        <w:rPr>
+          <w:sz w:val="28"/>
+          <w:szCs w:val="28"/>
+        </w:rPr>
         <w:t>commit</w:t>
       </w:r>
       <w:proofErr w:type="spellEnd"/>
       <w:r>
+        <w:rPr>
+          <w:sz w:val="28"/>
+          <w:szCs w:val="28"/>
+        </w:rPr>
         <w:t xml:space="preserve"> -m "</w:t>
       </w:r>
       <w:proofErr w:type="spellStart"/>
       <w:r>
+        <w:rPr>
+          <w:sz w:val="28"/>
+          <w:szCs w:val="28"/>
+        </w:rPr>
         <w:t>add</w:t>
       </w:r>
       <w:proofErr w:type="spellEnd"/>
       <w:r>
+        <w:rPr>
+          <w:sz w:val="28"/>
+          <w:szCs w:val="28"/>
+        </w:rPr>
         <w:t xml:space="preserve"> </w:t>
       </w:r>
       <w:proofErr w:type="spellStart"/>
       <w:r>
+        <w:rPr>
+          <w:sz w:val="28"/>
+          <w:szCs w:val="28"/>
+        </w:rPr>
         <w:t>tasks</w:t>
       </w:r>
       <w:proofErr w:type="spellEnd"/>
       <w:r>
+        <w:rPr>
+          <w:sz w:val="28"/>
+          <w:szCs w:val="28"/>
+        </w:rPr>
         <w:t xml:space="preserve"> </w:t>
       </w:r>
       <w:proofErr w:type="spellStart"/>
       <w:r>
+        <w:rPr>
+          <w:sz w:val="28"/>
+          <w:szCs w:val="28"/>
+        </w:rPr>
         <w:t>for</w:t>
       </w:r>
       <w:proofErr w:type="spellEnd"/>
       <w:r>
-        <w:t xml:space="preserve"> topic0</w:t>
-      </w:r>
-      <w:r>
-        <w:t>6</w:t>
-      </w:r>
-      <w:r>
-        <w:t xml:space="preserve">", </w:t>
-      </w:r>
-      <w:proofErr w:type="spellStart"/>
-      <w:r>
+        <w:rPr>
+          <w:sz w:val="28"/>
+          <w:szCs w:val="28"/>
+        </w:rPr>
+        <w:t xml:space="preserve"> topic06", </w:t>
+      </w:r>
+      <w:proofErr w:type="spellStart"/>
+      <w:r>
+        <w:rPr>
+          <w:sz w:val="28"/>
+          <w:szCs w:val="28"/>
+        </w:rPr>
         <w:t>git</w:t>
       </w:r>
       <w:proofErr w:type="spellEnd"/>
       <w:r>
+        <w:rPr>
+          <w:sz w:val="28"/>
+          <w:szCs w:val="28"/>
+        </w:rPr>
         <w:t xml:space="preserve"> </w:t>
       </w:r>
       <w:proofErr w:type="spellStart"/>
       <w:r>
+        <w:rPr>
+          <w:sz w:val="28"/>
+          <w:szCs w:val="28"/>
+        </w:rPr>
         <w:t>log</w:t>
       </w:r>
       <w:proofErr w:type="spellEnd"/>
       <w:r>
+        <w:rPr>
+          <w:sz w:val="28"/>
+          <w:szCs w:val="28"/>
+        </w:rPr>
         <w:t xml:space="preserve">, </w:t>
       </w:r>
       <w:proofErr w:type="spellStart"/>
       <w:r>
+        <w:rPr>
+          <w:sz w:val="28"/>
+          <w:szCs w:val="28"/>
+        </w:rPr>
         <w:t>git</w:t>
       </w:r>
       <w:proofErr w:type="spellEnd"/>
       <w:r>
+        <w:rPr>
+          <w:sz w:val="28"/>
+          <w:szCs w:val="28"/>
+        </w:rPr>
         <w:t xml:space="preserve"> </w:t>
       </w:r>
       <w:proofErr w:type="spellStart"/>
       <w:r>
+        <w:rPr>
+          <w:sz w:val="28"/>
+          <w:szCs w:val="28"/>
+        </w:rPr>
         <w:t>push</w:t>
       </w:r>
       <w:proofErr w:type="spellEnd"/>
       <w:r>
+        <w:rPr>
+          <w:sz w:val="28"/>
+          <w:szCs w:val="28"/>
+        </w:rPr>
         <w:t>;</w:t>
       </w:r>
     </w:p>
     <w:p>
       <w:pPr>
         <w:pStyle w:val="10"/>
-        <w:spacing w:line="252" w:lineRule="auto"/>
-      </w:pPr>
-      <w:r>
+        <w:numPr>
+          <w:ilvl w:val="0"/>
+          <w:numId w:val="4"/>
+        </w:numPr>
+        <w:spacing w:before="0" w:beforeAutospacing="0" w:line="252" w:lineRule="auto"/>
+        <w:rPr>
+          <w:sz w:val="28"/>
+          <w:szCs w:val="28"/>
+        </w:rPr>
+      </w:pPr>
+      <w:r>
+        <w:rPr>
+          <w:sz w:val="28"/>
+          <w:szCs w:val="28"/>
+        </w:rPr>
         <w:t>Перевірила, щоб зміни збереглись на сайт.</w:t>
       </w:r>
     </w:p>
     <w:p>
       <w:pPr>
         <w:pStyle w:val="1"/>
+        <w:spacing w:before="0" w:beforeAutospacing="0"/>
         <w:jc w:val="center"/>
-      </w:pPr>
-      <w:r>
+        <w:rPr>
+          <w:sz w:val="32"/>
+          <w:szCs w:val="32"/>
+        </w:rPr>
+      </w:pPr>
+      <w:r>
+        <w:rPr>
+          <w:sz w:val="32"/>
+          <w:szCs w:val="32"/>
+        </w:rPr>
         <w:t xml:space="preserve">Посилання на </w:t>
       </w:r>
       <w:proofErr w:type="spellStart"/>
       <w:r>
+        <w:rPr>
+          <w:sz w:val="32"/>
+          <w:szCs w:val="32"/>
+        </w:rPr>
         <w:t>github</w:t>
       </w:r>
       <w:proofErr w:type="spellEnd"/>
       <w:r>
+        <w:rPr>
+          <w:sz w:val="32"/>
+          <w:szCs w:val="32"/>
+        </w:rPr>
         <w:t>:</w:t>
       </w:r>
     </w:p>
     <w:p>
       <w:pPr>
         <w:pStyle w:val="1"/>
-      </w:pPr>
-      <w:hyperlink r:id="rId5" w:history="1">
+        <w:spacing w:before="0" w:beforeAutospacing="0"/>
+        <w:rPr>
+          <w:sz w:val="28"/>
+          <w:szCs w:val="28"/>
+        </w:rPr>
+      </w:pPr>
+      <w:hyperlink r:id="rId8" w:history="1">
         <w:r>
           <w:rPr>
             <w:rStyle w:val="15"/>
+            <w:rFonts w:ascii="Times New Roman" w:hAnsi="Times New Roman" w:cs="Times New Roman"/>
+            <w:sz w:val="28"/>
+            <w:szCs w:val="28"/>
           </w:rPr>
           <w:t>https://github.com/Anasteishha/TP-KB-221-Rehent-Anastasiia1</w:t>
         </w:r>
       </w:hyperlink>
       <w:r>
+        <w:rPr>
+          <w:sz w:val="28"/>
+          <w:szCs w:val="28"/>
+        </w:rPr>
         <w:t xml:space="preserve"> </w:t>
       </w:r>
     </w:p>
     <w:p>
       <w:pPr>
         <w:pStyle w:val="1"/>
+        <w:spacing w:before="0" w:beforeAutospacing="0"/>
         <w:jc w:val="center"/>
-      </w:pPr>
-      <w:r>
+        <w:rPr>
+          <w:sz w:val="32"/>
+          <w:szCs w:val="32"/>
+        </w:rPr>
+      </w:pPr>
+      <w:r>
+        <w:rPr>
+          <w:sz w:val="32"/>
+          <w:szCs w:val="32"/>
+        </w:rPr>
         <w:t>Хід виконання завдання самостійної роботи:</w:t>
       </w:r>
     </w:p>
     <w:p>
       <w:pPr>
-        <w:pStyle w:val="Normal"/>
-      </w:pPr>
-      <w:r>
+        <w:pStyle w:val="2"/>
+        <w:spacing w:before="0" w:beforeAutospacing="0"/>
+        <w:rPr>
+          <w:sz w:val="28"/>
+          <w:szCs w:val="28"/>
+        </w:rPr>
+      </w:pPr>
+      <w:r>
+        <w:rPr>
+          <w:sz w:val="28"/>
+          <w:szCs w:val="28"/>
+        </w:rPr>
         <w:t>Попередні умови: Реалізована програма калькулятор в файлі calc.py, до якого підключають файл functions.py та operations.py. Інструкції до оформлення вмісту файлів розміщенні в завданні 3 до теми 5.</w:t>
       </w:r>
     </w:p>
     <w:p>
       <w:pPr>
-        <w:pStyle w:val="ListParagraph"/>
+        <w:pStyle w:val="20"/>
         <w:numPr>
           <w:ilvl w:val="0"/>
           <w:numId w:val="1"/>
         </w:numPr>
-      </w:pPr>
-      <w:r>
+        <w:spacing w:before="0" w:beforeAutospacing="0"/>
+        <w:rPr>
+          <w:sz w:val="28"/>
+          <w:szCs w:val="28"/>
+        </w:rPr>
+      </w:pPr>
+      <w:r>
+        <w:rPr>
+          <w:sz w:val="28"/>
+          <w:szCs w:val="28"/>
+        </w:rPr>
         <w:t xml:space="preserve">Розробити механізм </w:t>
       </w:r>
       <w:proofErr w:type="spellStart"/>
       <w:r>
+        <w:rPr>
+          <w:sz w:val="28"/>
+          <w:szCs w:val="28"/>
+        </w:rPr>
         <w:t>логування</w:t>
       </w:r>
       <w:proofErr w:type="spellEnd"/>
       <w:r>
+        <w:rPr>
+          <w:sz w:val="28"/>
+          <w:szCs w:val="28"/>
+        </w:rPr>
         <w:t xml:space="preserve"> всіх дій, що виконує програма. Забезпечити зберігання інформації про введені данні, виконану операцію та результат виконання операції над даними.</w:t>
       </w:r>
     </w:p>
     <w:p>
       <w:pPr>
-        <w:pStyle w:val="ListParagraph"/>
+        <w:pStyle w:val="20"/>
         <w:numPr>
           <w:ilvl w:val="0"/>
           <w:numId w:val="1"/>
         </w:numPr>
-      </w:pPr>
-      <w:r>
+        <w:spacing w:before="0" w:beforeAutospacing="0"/>
+        <w:rPr>
+          <w:sz w:val="28"/>
+          <w:szCs w:val="28"/>
+        </w:rPr>
+      </w:pPr>
+      <w:r>
+        <w:rPr>
+          <w:sz w:val="28"/>
+          <w:szCs w:val="28"/>
+        </w:rPr>
         <w:t xml:space="preserve">Маючи не відсортований список, елементами якого є словники з двома параметрами (ім’я та оцінка) виконати сортування списку, використовуючи стандартну функцію </w:t>
       </w:r>
       <w:proofErr w:type="spellStart"/>
       <w:r>
+        <w:rPr>
+          <w:sz w:val="28"/>
+          <w:szCs w:val="28"/>
+        </w:rPr>
         <w:t>sorted</w:t>
       </w:r>
       <w:proofErr w:type="spellEnd"/>
       <w:r>
+        <w:rPr>
+          <w:sz w:val="28"/>
+          <w:szCs w:val="28"/>
+        </w:rPr>
         <w:t xml:space="preserve">(). Другим параметром для функції </w:t>
       </w:r>
       <w:proofErr w:type="spellStart"/>
       <w:r>
+        <w:rPr>
+          <w:sz w:val="28"/>
+          <w:szCs w:val="28"/>
+        </w:rPr>
         <w:t>sorted</w:t>
       </w:r>
       <w:proofErr w:type="spellEnd"/>
       <w:r>
+        <w:rPr>
+          <w:sz w:val="28"/>
+          <w:szCs w:val="28"/>
+        </w:rPr>
         <w:t xml:space="preserve">() має бути </w:t>
       </w:r>
       <w:proofErr w:type="spellStart"/>
       <w:r>
+        <w:rPr>
+          <w:sz w:val="28"/>
+          <w:szCs w:val="28"/>
+        </w:rPr>
         <w:t>lambda</w:t>
       </w:r>
       <w:proofErr w:type="spellEnd"/>
       <w:r>
+        <w:rPr>
+          <w:sz w:val="28"/>
+          <w:szCs w:val="28"/>
+        </w:rPr>
         <w:t xml:space="preserve"> функція, що повертає ім’я або оцінку із елемента словника.</w:t>
       </w:r>
     </w:p>
     <w:p>
       <w:pPr>
         <w:pStyle w:val="Normal2"/>
+        <w:spacing w:before="0" w:beforeAutospacing="0"/>
         <w:jc w:val="center"/>
         <w:rPr>
           <w:rFonts w:ascii="Times New Roman" w:eastAsia="Calibri" w:hAnsi="Times New Roman"/>
+          <w:sz w:val="32"/>
+          <w:szCs w:val="32"/>
         </w:rPr>
       </w:pPr>
       <w:r>
         <w:rPr>
           <w:rFonts w:ascii="Times New Roman" w:eastAsia="Calibri" w:hAnsi="Times New Roman"/>
+          <w:sz w:val="32"/>
+          <w:szCs w:val="32"/>
         </w:rPr>
         <w:t>Знімки екрану виконаних робіт:</w:t>
       </w:r>
     </w:p>
     <w:p>
-      <w:r>
+      <w:pPr>
+        <w:jc w:val="both"/>
+        <w:rPr>
+          <w:rFonts w:ascii="Times New Roman" w:hAnsi="Times New Roman" w:cs="Times New Roman"/>
+          <w:sz w:val="28"/>
+          <w:szCs w:val="28"/>
+        </w:rPr>
+      </w:pPr>
+      <w:r>
+        <w:rPr>
+          <w:rFonts w:ascii="Times New Roman" w:hAnsi="Times New Roman" w:cs="Times New Roman"/>
+          <w:sz w:val="28"/>
+          <w:szCs w:val="28"/>
+        </w:rPr>
+        <w:lastRenderedPageBreak/>
         <w:t>Реалізована програма калькулятор в файлі calc.py, до якого підключають файл functions.py та operations.py. Інструкції до оформлення вмісту файлів розміщенні в завданні 3 до теми 5.</w:t>
       </w:r>
     </w:p>
     <w:p>
-      <w:r>
-        <w:rPr>
+      <w:pPr>
+        <w:jc w:val="both"/>
+        <w:rPr>
+          <w:rFonts w:ascii="Times New Roman" w:hAnsi="Times New Roman" w:cs="Times New Roman"/>
+          <w:sz w:val="28"/>
+          <w:szCs w:val="28"/>
+        </w:rPr>
+      </w:pPr>
+      <w:r>
+        <w:rPr>
+          <w:rFonts w:ascii="Times New Roman" w:hAnsi="Times New Roman" w:cs="Times New Roman"/>
           <w:noProof/>
-        </w:rPr>
-        <w:lastRenderedPageBreak/>
+          <w:sz w:val="28"/>
+          <w:szCs w:val="28"/>
+        </w:rPr>
         <w:drawing>
-          <wp:inline distT="0" distB="0" distL="0" distR="0" wp14:anchorId="202D4441" wp14:editId="6E486841">
+          <wp:inline distT="0" distB="0" distL="0" distR="0" wp14:anchorId="73540B44" wp14:editId="1D3CDB7C">
             <wp:extent cx="5940425" cy="3341370"/>
             <wp:effectExtent l="0" t="0" r="3175" b="0"/>
             <wp:docPr id="1" name="Рисунок 1"/>
-            <wp:cNvGraphicFramePr>
-              <a:graphicFrameLocks xmlns:a="http://schemas.openxmlformats.org/drawingml/2006/main" noChangeAspect="1"/>
-            </wp:cNvGraphicFramePr>
-            <a:graphic xmlns:a="http://schemas.openxmlformats.org/drawingml/2006/main">
-              <a:graphicData uri="http://schemas.openxmlformats.org/drawingml/2006/picture">
-                <pic:pic xmlns:pic="http://schemas.openxmlformats.org/drawingml/2006/picture">
-                  <pic:nvPicPr>
-                    <pic:cNvPr id="1" name=""/>
-                    <pic:cNvPicPr/>
-                  </pic:nvPicPr>
-                  <pic:blipFill>
-                    <a:blip r:embed="rId6"/>
-                    <a:stretch>
-                      <a:fillRect/>
-                    </a:stretch>
-                  </pic:blipFill>
-                  <pic:spPr>
-                    <a:xfrm>
-                      <a:off x="0" y="0"/>
-                      <a:ext cx="5940425" cy="3341370"/>
-                    </a:xfrm>
-                    <a:prstGeom prst="rect">
-                      <a:avLst/>
-                    </a:prstGeom>
-                  </pic:spPr>
-                </pic:pic>
-              </a:graphicData>
-            </a:graphic>
-          </wp:inline>
-        </w:drawing>
-      </w:r>
-    </w:p>
-    <w:p>
-      <w:r>
-        <w:rPr>
-          <w:noProof/>
-        </w:rPr>
-        <w:drawing>
-          <wp:inline distT="0" distB="0" distL="0" distR="0" wp14:anchorId="707BE530" wp14:editId="3805CCC4">
-            <wp:extent cx="5940425" cy="3341370"/>
-            <wp:effectExtent l="0" t="0" r="3175" b="0"/>
-            <wp:docPr id="2" name="Рисунок 2"/>
-            <wp:cNvGraphicFramePr>
-              <a:graphicFrameLocks xmlns:a="http://schemas.openxmlformats.org/drawingml/2006/main" noChangeAspect="1"/>
-            </wp:cNvGraphicFramePr>
-            <a:graphic xmlns:a="http://schemas.openxmlformats.org/drawingml/2006/main">
-              <a:graphicData uri="http://schemas.openxmlformats.org/drawingml/2006/picture">
-                <pic:pic xmlns:pic="http://schemas.openxmlformats.org/drawingml/2006/picture">
-                  <pic:nvPicPr>
-                    <pic:cNvPr id="1" name=""/>
-                    <pic:cNvPicPr/>
-                  </pic:nvPicPr>
-                  <pic:blipFill>
-                    <a:blip r:embed="rId7"/>
-                    <a:stretch>
-                      <a:fillRect/>
-                    </a:stretch>
-                  </pic:blipFill>
-                  <pic:spPr>
-                    <a:xfrm>
-                      <a:off x="0" y="0"/>
-                      <a:ext cx="5940425" cy="3341370"/>
-                    </a:xfrm>
-                    <a:prstGeom prst="rect">
-                      <a:avLst/>
-                    </a:prstGeom>
-                  </pic:spPr>
-                </pic:pic>
-              </a:graphicData>
-            </a:graphic>
-          </wp:inline>
-        </w:drawing>
-      </w:r>
-    </w:p>
-    <w:p>
-      <w:r>
-        <w:rPr>
-          <w:noProof/>
-        </w:rPr>
-        <w:lastRenderedPageBreak/>
-        <w:drawing>
-          <wp:inline distT="0" distB="0" distL="0" distR="0" wp14:anchorId="5762E2E6" wp14:editId="3C1CD000">
-            <wp:extent cx="5940425" cy="3341370"/>
-            <wp:effectExtent l="0" t="0" r="3175" b="0"/>
-            <wp:docPr id="3" name="Рисунок 3"/>
-            <wp:cNvGraphicFramePr>
-              <a:graphicFrameLocks xmlns:a="http://schemas.openxmlformats.org/drawingml/2006/main" noChangeAspect="1"/>
-            </wp:cNvGraphicFramePr>
-            <a:graphic xmlns:a="http://schemas.openxmlformats.org/drawingml/2006/main">
-              <a:graphicData uri="http://schemas.openxmlformats.org/drawingml/2006/picture">
-                <pic:pic xmlns:pic="http://schemas.openxmlformats.org/drawingml/2006/picture">
-                  <pic:nvPicPr>
-                    <pic:cNvPr id="1" name=""/>
-                    <pic:cNvPicPr/>
-                  </pic:nvPicPr>
-                  <pic:blipFill>
-                    <a:blip r:embed="rId8"/>
-                    <a:stretch>
-                      <a:fillRect/>
-                    </a:stretch>
-                  </pic:blipFill>
-                  <pic:spPr>
-                    <a:xfrm>
-                      <a:off x="0" y="0"/>
-                      <a:ext cx="5940425" cy="3341370"/>
-                    </a:xfrm>
-                    <a:prstGeom prst="rect">
-                      <a:avLst/>
-                    </a:prstGeom>
-                  </pic:spPr>
-                </pic:pic>
-              </a:graphicData>
-            </a:graphic>
-          </wp:inline>
-        </w:drawing>
-      </w:r>
-    </w:p>
-    <w:p>
-      <w:pPr>
-        <w:pStyle w:val="ListParagraph"/>
-      </w:pPr>
-      <w:r>
-        <w:t xml:space="preserve">Розробити механізм </w:t>
-      </w:r>
-      <w:proofErr w:type="spellStart"/>
-      <w:r>
-        <w:t>логування</w:t>
-      </w:r>
-      <w:proofErr w:type="spellEnd"/>
-      <w:r>
-        <w:t xml:space="preserve"> всіх дій, що виконує програма. Забезпечити зберігання інформації про введені данні, виконану операцію та результат виконання операції над даними.</w:t>
-      </w:r>
-    </w:p>
-    <w:p>
-      <w:pPr>
-        <w:pStyle w:val="ListParagraph"/>
-      </w:pPr>
-      <w:r>
-        <w:rPr>
-          <w:noProof/>
-        </w:rPr>
-        <w:drawing>
-          <wp:inline distT="0" distB="0" distL="0" distR="0" wp14:anchorId="3C3C4DE8" wp14:editId="2660ABBE">
-            <wp:extent cx="5940425" cy="3341370"/>
-            <wp:effectExtent l="0" t="0" r="3175" b="0"/>
-            <wp:docPr id="4" name="Рисунок 4"/>
             <wp:cNvGraphicFramePr>
               <a:graphicFrameLocks xmlns:a="http://schemas.openxmlformats.org/drawingml/2006/main" noChangeAspect="1"/>
             </wp:cNvGraphicFramePr>
@@ -591,55 +801,326 @@
     </w:p>
     <w:p>
       <w:pPr>
-        <w:pStyle w:val="ListParagraph"/>
-      </w:pPr>
-      <w:r>
+        <w:jc w:val="both"/>
+        <w:rPr>
+          <w:rFonts w:ascii="Times New Roman" w:hAnsi="Times New Roman" w:cs="Times New Roman"/>
+          <w:sz w:val="28"/>
+          <w:szCs w:val="28"/>
+        </w:rPr>
+      </w:pPr>
+      <w:r>
+        <w:rPr>
+          <w:rFonts w:ascii="Times New Roman" w:hAnsi="Times New Roman" w:cs="Times New Roman"/>
+          <w:noProof/>
+          <w:sz w:val="28"/>
+          <w:szCs w:val="28"/>
+        </w:rPr>
+        <w:drawing>
+          <wp:inline distT="0" distB="0" distL="0" distR="0" wp14:anchorId="2B23911C" wp14:editId="59105919">
+            <wp:extent cx="5940425" cy="3341370"/>
+            <wp:effectExtent l="0" t="0" r="3175" b="0"/>
+            <wp:docPr id="5" name="Рисунок 5"/>
+            <wp:cNvGraphicFramePr>
+              <a:graphicFrameLocks xmlns:a="http://schemas.openxmlformats.org/drawingml/2006/main" noChangeAspect="1"/>
+            </wp:cNvGraphicFramePr>
+            <a:graphic xmlns:a="http://schemas.openxmlformats.org/drawingml/2006/main">
+              <a:graphicData uri="http://schemas.openxmlformats.org/drawingml/2006/picture">
+                <pic:pic xmlns:pic="http://schemas.openxmlformats.org/drawingml/2006/picture">
+                  <pic:nvPicPr>
+                    <pic:cNvPr id="1" name=""/>
+                    <pic:cNvPicPr/>
+                  </pic:nvPicPr>
+                  <pic:blipFill>
+                    <a:blip r:embed="rId10"/>
+                    <a:stretch>
+                      <a:fillRect/>
+                    </a:stretch>
+                  </pic:blipFill>
+                  <pic:spPr>
+                    <a:xfrm>
+                      <a:off x="0" y="0"/>
+                      <a:ext cx="5940425" cy="3341370"/>
+                    </a:xfrm>
+                    <a:prstGeom prst="rect">
+                      <a:avLst/>
+                    </a:prstGeom>
+                  </pic:spPr>
+                </pic:pic>
+              </a:graphicData>
+            </a:graphic>
+          </wp:inline>
+        </w:drawing>
+      </w:r>
+    </w:p>
+    <w:p>
+      <w:pPr>
+        <w:jc w:val="both"/>
+        <w:rPr>
+          <w:rFonts w:ascii="Times New Roman" w:hAnsi="Times New Roman" w:cs="Times New Roman"/>
+          <w:sz w:val="28"/>
+          <w:szCs w:val="28"/>
+        </w:rPr>
+      </w:pPr>
+      <w:r>
+        <w:rPr>
+          <w:rFonts w:ascii="Times New Roman" w:hAnsi="Times New Roman" w:cs="Times New Roman"/>
+          <w:noProof/>
+          <w:sz w:val="28"/>
+          <w:szCs w:val="28"/>
+        </w:rPr>
+        <w:lastRenderedPageBreak/>
+        <w:drawing>
+          <wp:inline distT="0" distB="0" distL="0" distR="0" wp14:anchorId="077A32BA" wp14:editId="117B10DB">
+            <wp:extent cx="5940425" cy="3341370"/>
+            <wp:effectExtent l="0" t="0" r="3175" b="0"/>
+            <wp:docPr id="6" name="Рисунок 6"/>
+            <wp:cNvGraphicFramePr>
+              <a:graphicFrameLocks xmlns:a="http://schemas.openxmlformats.org/drawingml/2006/main" noChangeAspect="1"/>
+            </wp:cNvGraphicFramePr>
+            <a:graphic xmlns:a="http://schemas.openxmlformats.org/drawingml/2006/main">
+              <a:graphicData uri="http://schemas.openxmlformats.org/drawingml/2006/picture">
+                <pic:pic xmlns:pic="http://schemas.openxmlformats.org/drawingml/2006/picture">
+                  <pic:nvPicPr>
+                    <pic:cNvPr id="1" name=""/>
+                    <pic:cNvPicPr/>
+                  </pic:nvPicPr>
+                  <pic:blipFill>
+                    <a:blip r:embed="rId11"/>
+                    <a:stretch>
+                      <a:fillRect/>
+                    </a:stretch>
+                  </pic:blipFill>
+                  <pic:spPr>
+                    <a:xfrm>
+                      <a:off x="0" y="0"/>
+                      <a:ext cx="5940425" cy="3341370"/>
+                    </a:xfrm>
+                    <a:prstGeom prst="rect">
+                      <a:avLst/>
+                    </a:prstGeom>
+                  </pic:spPr>
+                </pic:pic>
+              </a:graphicData>
+            </a:graphic>
+          </wp:inline>
+        </w:drawing>
+      </w:r>
+    </w:p>
+    <w:p>
+      <w:pPr>
+        <w:jc w:val="both"/>
+        <w:rPr>
+          <w:rFonts w:ascii="Times New Roman" w:hAnsi="Times New Roman" w:cs="Times New Roman"/>
+          <w:sz w:val="28"/>
+          <w:szCs w:val="28"/>
+        </w:rPr>
+      </w:pPr>
+      <w:r>
+        <w:rPr>
+          <w:rFonts w:ascii="Times New Roman" w:hAnsi="Times New Roman" w:cs="Times New Roman"/>
+          <w:sz w:val="28"/>
+          <w:szCs w:val="28"/>
+        </w:rPr>
+        <w:t xml:space="preserve">Розробити механізм </w:t>
+      </w:r>
+      <w:proofErr w:type="spellStart"/>
+      <w:r>
+        <w:rPr>
+          <w:rFonts w:ascii="Times New Roman" w:hAnsi="Times New Roman" w:cs="Times New Roman"/>
+          <w:sz w:val="28"/>
+          <w:szCs w:val="28"/>
+        </w:rPr>
+        <w:t>логування</w:t>
+      </w:r>
+      <w:proofErr w:type="spellEnd"/>
+      <w:r>
+        <w:rPr>
+          <w:rFonts w:ascii="Times New Roman" w:hAnsi="Times New Roman" w:cs="Times New Roman"/>
+          <w:sz w:val="28"/>
+          <w:szCs w:val="28"/>
+        </w:rPr>
+        <w:t xml:space="preserve"> всіх дій, що виконує програма. Забезпечити зберігання інформації про введені данні, виконану операцію та результат виконання операції над даними.</w:t>
+      </w:r>
+    </w:p>
+    <w:p>
+      <w:pPr>
+        <w:pStyle w:val="20"/>
+        <w:spacing w:before="0" w:beforeAutospacing="0"/>
+        <w:rPr>
+          <w:sz w:val="28"/>
+          <w:szCs w:val="28"/>
+        </w:rPr>
+      </w:pPr>
+      <w:r>
+        <w:rPr>
+          <w:sz w:val="28"/>
+          <w:szCs w:val="28"/>
+        </w:rPr>
         <w:t xml:space="preserve">Маючи не відсортований список, елементами якого є словники з двома параметрами (ім’я та оцінка) виконати сортування списку, використовуючи стандартну функцію </w:t>
       </w:r>
       <w:proofErr w:type="spellStart"/>
       <w:r>
+        <w:rPr>
+          <w:sz w:val="28"/>
+          <w:szCs w:val="28"/>
+        </w:rPr>
         <w:t>sorted</w:t>
       </w:r>
       <w:proofErr w:type="spellEnd"/>
       <w:r>
+        <w:rPr>
+          <w:sz w:val="28"/>
+          <w:szCs w:val="28"/>
+        </w:rPr>
         <w:t xml:space="preserve">(). Другим параметром для функції </w:t>
       </w:r>
       <w:proofErr w:type="spellStart"/>
       <w:r>
+        <w:rPr>
+          <w:sz w:val="28"/>
+          <w:szCs w:val="28"/>
+        </w:rPr>
         <w:t>sorted</w:t>
       </w:r>
       <w:proofErr w:type="spellEnd"/>
       <w:r>
+        <w:rPr>
+          <w:sz w:val="28"/>
+          <w:szCs w:val="28"/>
+        </w:rPr>
         <w:t xml:space="preserve">() має бути </w:t>
       </w:r>
       <w:proofErr w:type="spellStart"/>
       <w:r>
+        <w:rPr>
+          <w:sz w:val="28"/>
+          <w:szCs w:val="28"/>
+        </w:rPr>
         <w:t>lambda</w:t>
       </w:r>
       <w:proofErr w:type="spellEnd"/>
       <w:r>
+        <w:rPr>
+          <w:sz w:val="28"/>
+          <w:szCs w:val="28"/>
+        </w:rPr>
         <w:t xml:space="preserve"> функція, що повертає ім’я або оцінку із елемента словника.</w:t>
       </w:r>
     </w:p>
     <w:p>
       <w:pPr>
-        <w:pStyle w:val="ListParagraph"/>
-      </w:pPr>
-    </w:p>
-    <w:p>
-      <w:pPr>
-        <w:pStyle w:val="ListParagraph"/>
+        <w:pStyle w:val="20"/>
+      </w:pPr>
+      <w:r>
+        <w:rPr>
+          <w:noProof/>
+        </w:rPr>
+        <w:drawing>
+          <wp:inline distT="0" distB="0" distL="0" distR="0" wp14:anchorId="4BD3CC68" wp14:editId="37AC4E26">
+            <wp:extent cx="5940425" cy="3341370"/>
+            <wp:effectExtent l="0" t="0" r="3175" b="0"/>
+            <wp:docPr id="7" name="Рисунок 7"/>
+            <wp:cNvGraphicFramePr>
+              <a:graphicFrameLocks xmlns:a="http://schemas.openxmlformats.org/drawingml/2006/main" noChangeAspect="1"/>
+            </wp:cNvGraphicFramePr>
+            <a:graphic xmlns:a="http://schemas.openxmlformats.org/drawingml/2006/main">
+              <a:graphicData uri="http://schemas.openxmlformats.org/drawingml/2006/picture">
+                <pic:pic xmlns:pic="http://schemas.openxmlformats.org/drawingml/2006/picture">
+                  <pic:nvPicPr>
+                    <pic:cNvPr id="1" name=""/>
+                    <pic:cNvPicPr/>
+                  </pic:nvPicPr>
+                  <pic:blipFill>
+                    <a:blip r:embed="rId12"/>
+                    <a:stretch>
+                      <a:fillRect/>
+                    </a:stretch>
+                  </pic:blipFill>
+                  <pic:spPr>
+                    <a:xfrm>
+                      <a:off x="0" y="0"/>
+                      <a:ext cx="5940425" cy="3341370"/>
+                    </a:xfrm>
+                    <a:prstGeom prst="rect">
+                      <a:avLst/>
+                    </a:prstGeom>
+                  </pic:spPr>
+                </pic:pic>
+              </a:graphicData>
+            </a:graphic>
+          </wp:inline>
+        </w:drawing>
+      </w:r>
+    </w:p>
+    <w:p>
+      <w:pPr>
+        <w:pStyle w:val="20"/>
+      </w:pPr>
+    </w:p>
+    <w:p>
+      <w:pPr>
+        <w:pStyle w:val="20"/>
       </w:pPr>
     </w:p>
     <w:p/>
     <w:sectPr>
       <w:pgSz w:w="11906" w:h="16838"/>
-      <w:pgMar w:top="1134" w:right="850" w:bottom="1134" w:left="1701" w:header="708" w:footer="708" w:gutter="0"/>
+      <w:pgMar w:top="851" w:right="851" w:bottom="851" w:left="1134" w:header="708" w:footer="708" w:gutter="0"/>
       <w:cols w:space="708"/>
       <w:docGrid w:linePitch="360"/>
     </w:sectPr>
   </w:body>
 </w:document>
+</file>
+
+<file path=word/endnotes.xml><?xml version="1.0" encoding="utf-8"?>
+<w:endnotes xmlns:wpc="http://schemas.microsoft.com/office/word/2010/wordprocessingCanvas" xmlns:cx="http://schemas.microsoft.com/office/drawing/2014/chartex" xmlns:cx1="http://schemas.microsoft.com/office/drawing/2015/9/8/chartex" xmlns:cx2="http://schemas.microsoft.com/office/drawing/2015/10/21/chartex" xmlns:cx3="http://schemas.microsoft.com/office/drawing/2016/5/9/chartex" xmlns:cx4="http://schemas.microsoft.com/office/drawing/2016/5/10/chartex" xmlns:cx5="http://schemas.microsoft.com/office/drawing/2016/5/11/chartex" xmlns:cx6="http://schemas.microsoft.com/office/drawing/2016/5/12/chartex" xmlns:cx7="http://schemas.microsoft.com/office/drawing/2016/5/13/chartex" xmlns:cx8="http://schemas.microsoft.com/office/drawing/2016/5/14/chartex" xmlns:mc="http://schemas.openxmlformats.org/markup-compatibility/2006" xmlns:aink="http://schemas.microsoft.com/office/drawing/2016/ink" xmlns:am3d="http://schemas.microsoft.com/office/drawing/2017/model3d" xmlns:o="urn:schemas-microsoft-com:office:office" xmlns:r="http://schemas.openxmlformats.org/officeDocument/2006/relationships" xmlns:m="http://schemas.openxmlformats.org/officeDocument/2006/math" xmlns:v="urn:schemas-microsoft-com:vml" xmlns:wp14="http://schemas.microsoft.com/office/word/2010/wordprocessingDrawing" xmlns:wp="http://schemas.openxmlformats.org/drawingml/2006/wordprocessingDrawing" xmlns:w10="urn:schemas-microsoft-com:office:word" xmlns:w="http://schemas.openxmlformats.org/wordprocessingml/2006/main" xmlns:w14="http://schemas.microsoft.com/office/word/2010/wordml" xmlns:w15="http://schemas.microsoft.com/office/word/2012/wordml" xmlns:w16cex="http://schemas.microsoft.com/office/word/2018/wordml/cex" xmlns:w16cid="http://schemas.microsoft.com/office/word/2016/wordml/cid" xmlns:w16="http://schemas.microsoft.com/office/word/2018/wordml" xmlns:w16se="http://schemas.microsoft.com/office/word/2015/wordml/symex" xmlns:wpg="http://schemas.microsoft.com/office/word/2010/wordprocessingGroup" xmlns:wpi="http://schemas.microsoft.com/office/word/2010/wordprocessingInk" xmlns:wne="http://schemas.microsoft.com/office/word/2006/wordml" xmlns:wps="http://schemas.microsoft.com/office/word/2010/wordprocessingShape" mc:Ignorable="w14 w15 w16se w16cid w16 w16cex wp14">
+  <w:endnote w:type="separator" w:id="-1">
+    <w:p>
+      <w:pPr>
+        <w:spacing w:after="0" w:line="240" w:lineRule="auto"/>
+      </w:pPr>
+      <w:r>
+        <w:separator/>
+      </w:r>
+    </w:p>
+  </w:endnote>
+  <w:endnote w:type="continuationSeparator" w:id="0">
+    <w:p>
+      <w:pPr>
+        <w:spacing w:after="0" w:line="240" w:lineRule="auto"/>
+      </w:pPr>
+      <w:r>
+        <w:continuationSeparator/>
+      </w:r>
+    </w:p>
+  </w:endnote>
+</w:endnotes>
+</file>
+
+<file path=word/footnotes.xml><?xml version="1.0" encoding="utf-8"?>
+<w:footnotes xmlns:wpc="http://schemas.microsoft.com/office/word/2010/wordprocessingCanvas" xmlns:cx="http://schemas.microsoft.com/office/drawing/2014/chartex" xmlns:cx1="http://schemas.microsoft.com/office/drawing/2015/9/8/chartex" xmlns:cx2="http://schemas.microsoft.com/office/drawing/2015/10/21/chartex" xmlns:cx3="http://schemas.microsoft.com/office/drawing/2016/5/9/chartex" xmlns:cx4="http://schemas.microsoft.com/office/drawing/2016/5/10/chartex" xmlns:cx5="http://schemas.microsoft.com/office/drawing/2016/5/11/chartex" xmlns:cx6="http://schemas.microsoft.com/office/drawing/2016/5/12/chartex" xmlns:cx7="http://schemas.microsoft.com/office/drawing/2016/5/13/chartex" xmlns:cx8="http://schemas.microsoft.com/office/drawing/2016/5/14/chartex" xmlns:mc="http://schemas.openxmlformats.org/markup-compatibility/2006" xmlns:aink="http://schemas.microsoft.com/office/drawing/2016/ink" xmlns:am3d="http://schemas.microsoft.com/office/drawing/2017/model3d" xmlns:o="urn:schemas-microsoft-com:office:office" xmlns:r="http://schemas.openxmlformats.org/officeDocument/2006/relationships" xmlns:m="http://schemas.openxmlformats.org/officeDocument/2006/math" xmlns:v="urn:schemas-microsoft-com:vml" xmlns:wp14="http://schemas.microsoft.com/office/word/2010/wordprocessingDrawing" xmlns:wp="http://schemas.openxmlformats.org/drawingml/2006/wordprocessingDrawing" xmlns:w10="urn:schemas-microsoft-com:office:word" xmlns:w="http://schemas.openxmlformats.org/wordprocessingml/2006/main" xmlns:w14="http://schemas.microsoft.com/office/word/2010/wordml" xmlns:w15="http://schemas.microsoft.com/office/word/2012/wordml" xmlns:w16cex="http://schemas.microsoft.com/office/word/2018/wordml/cex" xmlns:w16cid="http://schemas.microsoft.com/office/word/2016/wordml/cid" xmlns:w16="http://schemas.microsoft.com/office/word/2018/wordml" xmlns:w16se="http://schemas.microsoft.com/office/word/2015/wordml/symex" xmlns:wpg="http://schemas.microsoft.com/office/word/2010/wordprocessingGroup" xmlns:wpi="http://schemas.microsoft.com/office/word/2010/wordprocessingInk" xmlns:wne="http://schemas.microsoft.com/office/word/2006/wordml" xmlns:wps="http://schemas.microsoft.com/office/word/2010/wordprocessingShape" mc:Ignorable="w14 w15 w16se w16cid w16 w16cex wp14">
+  <w:footnote w:type="separator" w:id="-1">
+    <w:p>
+      <w:pPr>
+        <w:spacing w:after="0" w:line="240" w:lineRule="auto"/>
+      </w:pPr>
+      <w:r>
+        <w:separator/>
+      </w:r>
+    </w:p>
+  </w:footnote>
+  <w:footnote w:type="continuationSeparator" w:id="0">
+    <w:p>
+      <w:pPr>
+        <w:spacing w:after="0" w:line="240" w:lineRule="auto"/>
+      </w:pPr>
+      <w:r>
+        <w:continuationSeparator/>
+      </w:r>
+    </w:p>
+  </w:footnote>
+</w:footnotes>
 </file>
 
 <file path=word/numbering.xml><?xml version="1.0" encoding="utf-8"?>
@@ -981,6 +1462,92 @@
       <w:rPr>
         <w:rFonts w:ascii="Times New Roman" w:hAnsi="Times New Roman" w:cs="Times New Roman" w:hint="default"/>
       </w:rPr>
+    </w:lvl>
+  </w:abstractNum>
+  <w:abstractNum w:abstractNumId="3" w15:restartNumberingAfterBreak="0">
+    <w:nsid w:val="6A8B29EE"/>
+    <w:multiLevelType w:val="hybridMultilevel"/>
+    <w:tmpl w:val="8C56238A"/>
+    <w:lvl w:ilvl="0" w:tplc="0422000F">
+      <w:start w:val="1"/>
+      <w:numFmt w:val="decimal"/>
+      <w:lvlText w:val="%1."/>
+      <w:lvlJc w:val="left"/>
+      <w:pPr>
+        <w:ind w:left="720" w:hanging="360"/>
+      </w:pPr>
+    </w:lvl>
+    <w:lvl w:ilvl="1" w:tplc="04220019" w:tentative="1">
+      <w:start w:val="1"/>
+      <w:numFmt w:val="lowerLetter"/>
+      <w:lvlText w:val="%2."/>
+      <w:lvlJc w:val="left"/>
+      <w:pPr>
+        <w:ind w:left="1440" w:hanging="360"/>
+      </w:pPr>
+    </w:lvl>
+    <w:lvl w:ilvl="2" w:tplc="0422001B" w:tentative="1">
+      <w:start w:val="1"/>
+      <w:numFmt w:val="lowerRoman"/>
+      <w:lvlText w:val="%3."/>
+      <w:lvlJc w:val="right"/>
+      <w:pPr>
+        <w:ind w:left="2160" w:hanging="180"/>
+      </w:pPr>
+    </w:lvl>
+    <w:lvl w:ilvl="3" w:tplc="0422000F" w:tentative="1">
+      <w:start w:val="1"/>
+      <w:numFmt w:val="decimal"/>
+      <w:lvlText w:val="%4."/>
+      <w:lvlJc w:val="left"/>
+      <w:pPr>
+        <w:ind w:left="2880" w:hanging="360"/>
+      </w:pPr>
+    </w:lvl>
+    <w:lvl w:ilvl="4" w:tplc="04220019" w:tentative="1">
+      <w:start w:val="1"/>
+      <w:numFmt w:val="lowerLetter"/>
+      <w:lvlText w:val="%5."/>
+      <w:lvlJc w:val="left"/>
+      <w:pPr>
+        <w:ind w:left="3600" w:hanging="360"/>
+      </w:pPr>
+    </w:lvl>
+    <w:lvl w:ilvl="5" w:tplc="0422001B" w:tentative="1">
+      <w:start w:val="1"/>
+      <w:numFmt w:val="lowerRoman"/>
+      <w:lvlText w:val="%6."/>
+      <w:lvlJc w:val="right"/>
+      <w:pPr>
+        <w:ind w:left="4320" w:hanging="180"/>
+      </w:pPr>
+    </w:lvl>
+    <w:lvl w:ilvl="6" w:tplc="0422000F" w:tentative="1">
+      <w:start w:val="1"/>
+      <w:numFmt w:val="decimal"/>
+      <w:lvlText w:val="%7."/>
+      <w:lvlJc w:val="left"/>
+      <w:pPr>
+        <w:ind w:left="5040" w:hanging="360"/>
+      </w:pPr>
+    </w:lvl>
+    <w:lvl w:ilvl="7" w:tplc="04220019" w:tentative="1">
+      <w:start w:val="1"/>
+      <w:numFmt w:val="lowerLetter"/>
+      <w:lvlText w:val="%8."/>
+      <w:lvlJc w:val="left"/>
+      <w:pPr>
+        <w:ind w:left="5760" w:hanging="360"/>
+      </w:pPr>
+    </w:lvl>
+    <w:lvl w:ilvl="8" w:tplc="0422001B" w:tentative="1">
+      <w:start w:val="1"/>
+      <w:numFmt w:val="lowerRoman"/>
+      <w:lvlText w:val="%9."/>
+      <w:lvlJc w:val="right"/>
+      <w:pPr>
+        <w:ind w:left="6480" w:hanging="180"/>
+      </w:pPr>
     </w:lvl>
   </w:abstractNum>
   <w:num w:numId="1">
@@ -1018,6 +1585,9 @@
   </w:num>
   <w:num w:numId="3">
     <w:abstractNumId w:val="0"/>
+  </w:num>
+  <w:num w:numId="4">
+    <w:abstractNumId w:val="3"/>
   </w:num>
 </w:numbering>
 </file>
@@ -1517,8 +2087,8 @@
       <w:lang w:eastAsia="uk-UA"/>
     </w:rPr>
   </w:style>
-  <w:style w:type="paragraph" w:customStyle="1" w:styleId="Normal">
-    <w:name w:val="Normal"/>
+  <w:style w:type="paragraph" w:customStyle="1" w:styleId="2">
+    <w:name w:val="Звичайний2"/>
     <w:rsid w:val="00077EB3"/>
     <w:pPr>
       <w:spacing w:before="100" w:beforeAutospacing="1" w:after="100" w:afterAutospacing="1" w:line="360" w:lineRule="auto"/>
@@ -1531,8 +2101,8 @@
       <w:lang w:eastAsia="uk-UA"/>
     </w:rPr>
   </w:style>
-  <w:style w:type="paragraph" w:customStyle="1" w:styleId="ListParagraph">
-    <w:name w:val="List Paragraph"/>
+  <w:style w:type="paragraph" w:customStyle="1" w:styleId="20">
+    <w:name w:val="Абзац списку2"/>
     <w:basedOn w:val="a"/>
     <w:rsid w:val="00077EB3"/>
     <w:pPr>
@@ -1546,6 +2116,50 @@
       <w:szCs w:val="24"/>
       <w:lang w:eastAsia="uk-UA"/>
     </w:rPr>
+  </w:style>
+  <w:style w:type="paragraph" w:styleId="a3">
+    <w:name w:val="header"/>
+    <w:basedOn w:val="a"/>
+    <w:link w:val="a4"/>
+    <w:uiPriority w:val="99"/>
+    <w:unhideWhenUsed/>
+    <w:rsid w:val="00FC4571"/>
+    <w:pPr>
+      <w:tabs>
+        <w:tab w:val="center" w:pos="4677"/>
+        <w:tab w:val="right" w:pos="9355"/>
+      </w:tabs>
+      <w:spacing w:after="0" w:line="240" w:lineRule="auto"/>
+    </w:pPr>
+  </w:style>
+  <w:style w:type="character" w:customStyle="1" w:styleId="a4">
+    <w:name w:val="Верхній колонтитул Знак"/>
+    <w:basedOn w:val="a0"/>
+    <w:link w:val="a3"/>
+    <w:uiPriority w:val="99"/>
+    <w:rsid w:val="00FC4571"/>
+  </w:style>
+  <w:style w:type="paragraph" w:styleId="a5">
+    <w:name w:val="footer"/>
+    <w:basedOn w:val="a"/>
+    <w:link w:val="a6"/>
+    <w:uiPriority w:val="99"/>
+    <w:unhideWhenUsed/>
+    <w:rsid w:val="00FC4571"/>
+    <w:pPr>
+      <w:tabs>
+        <w:tab w:val="center" w:pos="4677"/>
+        <w:tab w:val="right" w:pos="9355"/>
+      </w:tabs>
+      <w:spacing w:after="0" w:line="240" w:lineRule="auto"/>
+    </w:pPr>
+  </w:style>
+  <w:style w:type="character" w:customStyle="1" w:styleId="a6">
+    <w:name w:val="Нижній колонтитул Знак"/>
+    <w:basedOn w:val="a0"/>
+    <w:link w:val="a5"/>
+    <w:uiPriority w:val="99"/>
+    <w:rsid w:val="00FC4571"/>
   </w:style>
 </w:styles>
 </file>
@@ -1843,4 +2457,16 @@
     </a:ext>
   </a:extLst>
 </a:theme>
+</file>
+
+<file path=customXml/item1.xml><?xml version="1.0" encoding="utf-8"?>
+<b:Sources xmlns:b="http://schemas.openxmlformats.org/officeDocument/2006/bibliography" xmlns="http://schemas.openxmlformats.org/officeDocument/2006/bibliography" SelectedStyle="\APASixthEditionOfficeOnline.xsl" StyleName="APA" Version="6"/>
+</file>
+
+<file path=customXml/itemProps1.xml><?xml version="1.0" encoding="utf-8"?>
+<ds:datastoreItem xmlns:ds="http://schemas.openxmlformats.org/officeDocument/2006/customXml" ds:itemID="{90DD0D2E-59CC-447A-9A04-25F52AF0D6E4}">
+  <ds:schemaRefs>
+    <ds:schemaRef ds:uri="http://schemas.openxmlformats.org/officeDocument/2006/bibliography"/>
+  </ds:schemaRefs>
+</ds:datastoreItem>
 </file>
</xml_diff>